<commit_message>
analise: mcu: Add User-case description
Signed-off-by: Mesquita <mickaelmendes50@gmail.com>
</commit_message>
<xml_diff>
--- a/2 . Analise/MCU/Descrição dos casos de uso.docx
+++ b/2 . Analise/MCU/Descrição dos casos de uso.docx
@@ -4,6 +4,7 @@
   <w:body>
     <w:p>
       <w:pPr>
+        <w:jc w:val="both"/>
         <w:rPr>
           <w:rFonts w:hint="default" w:ascii="Arial" w:hAnsi="Arial" w:cs="Arial"/>
           <w:sz w:val="24"/>
@@ -23,23 +24,642 @@
     </w:p>
     <w:p>
       <w:pPr>
-        <w:rPr>
-          <w:rFonts w:hint="default" w:ascii="Arial" w:hAnsi="Arial" w:cs="Arial"/>
-          <w:sz w:val="24"/>
-          <w:szCs w:val="24"/>
-          <w:lang w:val="pt-BR"/>
-        </w:rPr>
-      </w:pPr>
-    </w:p>
-    <w:p>
-      <w:pPr>
-        <w:rPr>
-          <w:rFonts w:hint="default" w:ascii="Arial" w:hAnsi="Arial" w:cs="Arial"/>
-          <w:sz w:val="24"/>
-          <w:szCs w:val="24"/>
-          <w:lang w:val="pt-BR"/>
-        </w:rPr>
-      </w:pPr>
+        <w:jc w:val="both"/>
+        <w:rPr>
+          <w:rFonts w:hint="default" w:ascii="Arial" w:hAnsi="Arial" w:cs="Arial"/>
+          <w:sz w:val="24"/>
+          <w:szCs w:val="24"/>
+          <w:lang w:val="pt-BR"/>
+        </w:rPr>
+      </w:pPr>
+    </w:p>
+    <w:p>
+      <w:pPr>
+        <w:jc w:val="both"/>
+        <w:rPr>
+          <w:rFonts w:hint="default" w:ascii="Arial" w:hAnsi="Arial" w:cs="Arial"/>
+          <w:sz w:val="24"/>
+          <w:szCs w:val="24"/>
+          <w:lang w:val="pt-BR"/>
+        </w:rPr>
+      </w:pPr>
+      <w:r>
+        <w:rPr>
+          <w:rFonts w:hint="default" w:ascii="Arial" w:hAnsi="Arial" w:cs="Arial"/>
+          <w:sz w:val="24"/>
+          <w:szCs w:val="24"/>
+          <w:lang w:val="pt-BR"/>
+        </w:rPr>
+        <w:t>Caso de uso: Fazer login.</w:t>
+      </w:r>
+    </w:p>
+    <w:p>
+      <w:pPr>
+        <w:jc w:val="both"/>
+        <w:rPr>
+          <w:rFonts w:hint="default" w:ascii="Arial" w:hAnsi="Arial" w:cs="Arial"/>
+          <w:sz w:val="24"/>
+          <w:szCs w:val="24"/>
+          <w:lang w:val="pt-BR"/>
+        </w:rPr>
+      </w:pPr>
+      <w:r>
+        <w:rPr>
+          <w:rFonts w:hint="default" w:ascii="Arial" w:hAnsi="Arial" w:cs="Arial"/>
+          <w:sz w:val="24"/>
+          <w:szCs w:val="24"/>
+          <w:lang w:val="pt-BR"/>
+        </w:rPr>
+        <w:t>Atores: Membro, Diretor, Orientador.</w:t>
+      </w:r>
+    </w:p>
+    <w:p>
+      <w:pPr>
+        <w:jc w:val="both"/>
+        <w:rPr>
+          <w:rFonts w:hint="default" w:ascii="Arial" w:hAnsi="Arial" w:cs="Arial"/>
+          <w:sz w:val="24"/>
+          <w:szCs w:val="24"/>
+          <w:lang w:val="pt-BR"/>
+        </w:rPr>
+      </w:pPr>
+      <w:r>
+        <w:rPr>
+          <w:rFonts w:hint="default" w:ascii="Arial" w:hAnsi="Arial" w:cs="Arial"/>
+          <w:sz w:val="24"/>
+          <w:szCs w:val="24"/>
+          <w:lang w:val="pt-BR"/>
+        </w:rPr>
+        <w:t>Descrição: O usuário utiliza-se de ID e senha para acessar o sistema.</w:t>
+      </w:r>
+    </w:p>
+    <w:p>
+      <w:pPr>
+        <w:jc w:val="both"/>
+        <w:rPr>
+          <w:rFonts w:hint="default" w:ascii="Arial" w:hAnsi="Arial" w:cs="Arial"/>
+          <w:sz w:val="24"/>
+          <w:szCs w:val="24"/>
+          <w:lang w:val="pt-BR"/>
+        </w:rPr>
+      </w:pPr>
+    </w:p>
+    <w:p>
+      <w:pPr>
+        <w:jc w:val="both"/>
+        <w:rPr>
+          <w:rFonts w:hint="default" w:ascii="Arial" w:hAnsi="Arial" w:cs="Arial"/>
+          <w:sz w:val="24"/>
+          <w:szCs w:val="24"/>
+          <w:lang w:val="pt-BR"/>
+        </w:rPr>
+      </w:pPr>
+      <w:r>
+        <w:rPr>
+          <w:rFonts w:hint="default" w:ascii="Arial" w:hAnsi="Arial" w:cs="Arial"/>
+          <w:sz w:val="24"/>
+          <w:szCs w:val="24"/>
+          <w:lang w:val="pt-BR"/>
+        </w:rPr>
+        <w:t>Caso de uso: Alterar senha.</w:t>
+      </w:r>
+    </w:p>
+    <w:p>
+      <w:pPr>
+        <w:jc w:val="both"/>
+        <w:rPr>
+          <w:rFonts w:hint="default" w:ascii="Arial" w:hAnsi="Arial" w:cs="Arial"/>
+          <w:sz w:val="24"/>
+          <w:szCs w:val="24"/>
+          <w:lang w:val="pt-BR"/>
+        </w:rPr>
+      </w:pPr>
+      <w:r>
+        <w:rPr>
+          <w:rFonts w:hint="default" w:ascii="Arial" w:hAnsi="Arial" w:cs="Arial"/>
+          <w:sz w:val="24"/>
+          <w:szCs w:val="24"/>
+          <w:lang w:val="pt-BR"/>
+        </w:rPr>
+        <w:t>Atores: Membro, Diretor, Orientador.</w:t>
+      </w:r>
+    </w:p>
+    <w:p>
+      <w:pPr>
+        <w:jc w:val="both"/>
+        <w:rPr>
+          <w:rFonts w:hint="default" w:ascii="Arial" w:hAnsi="Arial" w:cs="Arial"/>
+          <w:sz w:val="24"/>
+          <w:szCs w:val="24"/>
+          <w:lang w:val="pt-BR"/>
+        </w:rPr>
+      </w:pPr>
+      <w:r>
+        <w:rPr>
+          <w:rFonts w:hint="default" w:ascii="Arial" w:hAnsi="Arial" w:cs="Arial"/>
+          <w:sz w:val="24"/>
+          <w:szCs w:val="24"/>
+          <w:lang w:val="pt-BR"/>
+        </w:rPr>
+        <w:t>Descrição: O usuário acessa o painel administrativo e altera a senha.</w:t>
+      </w:r>
+    </w:p>
+    <w:p>
+      <w:pPr>
+        <w:jc w:val="both"/>
+        <w:rPr>
+          <w:rFonts w:hint="default" w:ascii="Arial" w:hAnsi="Arial" w:cs="Arial"/>
+          <w:sz w:val="24"/>
+          <w:szCs w:val="24"/>
+          <w:lang w:val="pt-BR"/>
+        </w:rPr>
+      </w:pPr>
+    </w:p>
+    <w:p>
+      <w:pPr>
+        <w:jc w:val="both"/>
+        <w:rPr>
+          <w:rFonts w:hint="default" w:ascii="Arial" w:hAnsi="Arial" w:cs="Arial"/>
+          <w:sz w:val="24"/>
+          <w:szCs w:val="24"/>
+          <w:lang w:val="pt-BR"/>
+        </w:rPr>
+      </w:pPr>
+      <w:r>
+        <w:rPr>
+          <w:rFonts w:hint="default" w:ascii="Arial" w:hAnsi="Arial" w:cs="Arial"/>
+          <w:sz w:val="24"/>
+          <w:szCs w:val="24"/>
+          <w:lang w:val="pt-BR"/>
+        </w:rPr>
+        <w:t>Caso de uso: Cadastrar atividades</w:t>
+      </w:r>
+    </w:p>
+    <w:p>
+      <w:pPr>
+        <w:jc w:val="both"/>
+        <w:rPr>
+          <w:rFonts w:hint="default" w:ascii="Arial" w:hAnsi="Arial" w:cs="Arial"/>
+          <w:sz w:val="24"/>
+          <w:szCs w:val="24"/>
+          <w:lang w:val="pt-BR"/>
+        </w:rPr>
+      </w:pPr>
+      <w:r>
+        <w:rPr>
+          <w:rFonts w:hint="default" w:ascii="Arial" w:hAnsi="Arial" w:cs="Arial"/>
+          <w:sz w:val="24"/>
+          <w:szCs w:val="24"/>
+          <w:lang w:val="pt-BR"/>
+        </w:rPr>
+        <w:t>Atores: Membro.</w:t>
+      </w:r>
+    </w:p>
+    <w:p>
+      <w:pPr>
+        <w:jc w:val="both"/>
+        <w:rPr>
+          <w:rFonts w:hint="default" w:ascii="Arial" w:hAnsi="Arial" w:cs="Arial"/>
+          <w:sz w:val="24"/>
+          <w:szCs w:val="24"/>
+          <w:lang w:val="pt-BR"/>
+        </w:rPr>
+      </w:pPr>
+      <w:r>
+        <w:rPr>
+          <w:rFonts w:hint="default" w:ascii="Arial" w:hAnsi="Arial" w:cs="Arial"/>
+          <w:sz w:val="24"/>
+          <w:szCs w:val="24"/>
+          <w:lang w:val="pt-BR"/>
+        </w:rPr>
+        <w:t>Descrição: O membro poderá cadastrar todas as atividades que ele realizou pela empresa.</w:t>
+      </w:r>
+    </w:p>
+    <w:p>
+      <w:pPr>
+        <w:jc w:val="both"/>
+        <w:rPr>
+          <w:rFonts w:hint="default" w:ascii="Arial" w:hAnsi="Arial" w:cs="Arial"/>
+          <w:sz w:val="24"/>
+          <w:szCs w:val="24"/>
+          <w:lang w:val="pt-BR"/>
+        </w:rPr>
+      </w:pPr>
+    </w:p>
+    <w:p>
+      <w:pPr>
+        <w:jc w:val="both"/>
+        <w:rPr>
+          <w:rFonts w:hint="default" w:ascii="Arial" w:hAnsi="Arial" w:cs="Arial"/>
+          <w:sz w:val="24"/>
+          <w:szCs w:val="24"/>
+          <w:lang w:val="pt-BR"/>
+        </w:rPr>
+      </w:pPr>
+      <w:r>
+        <w:rPr>
+          <w:rFonts w:hint="default" w:ascii="Arial" w:hAnsi="Arial" w:cs="Arial"/>
+          <w:sz w:val="24"/>
+          <w:szCs w:val="24"/>
+          <w:lang w:val="pt-BR"/>
+        </w:rPr>
+        <w:t>Caso de uso: Solicitar certificado.</w:t>
+      </w:r>
+    </w:p>
+    <w:p>
+      <w:pPr>
+        <w:jc w:val="both"/>
+        <w:rPr>
+          <w:rFonts w:hint="default" w:ascii="Arial" w:hAnsi="Arial" w:cs="Arial"/>
+          <w:sz w:val="24"/>
+          <w:szCs w:val="24"/>
+          <w:lang w:val="pt-BR"/>
+        </w:rPr>
+      </w:pPr>
+      <w:r>
+        <w:rPr>
+          <w:rFonts w:hint="default" w:ascii="Arial" w:hAnsi="Arial" w:cs="Arial"/>
+          <w:sz w:val="24"/>
+          <w:szCs w:val="24"/>
+          <w:lang w:val="pt-BR"/>
+        </w:rPr>
+        <w:t>Atores: Membro.</w:t>
+      </w:r>
+    </w:p>
+    <w:p>
+      <w:pPr>
+        <w:jc w:val="both"/>
+        <w:rPr>
+          <w:rFonts w:hint="default" w:ascii="Arial" w:hAnsi="Arial" w:cs="Arial"/>
+          <w:sz w:val="24"/>
+          <w:szCs w:val="24"/>
+          <w:lang w:val="pt-BR"/>
+        </w:rPr>
+      </w:pPr>
+      <w:r>
+        <w:rPr>
+          <w:rFonts w:hint="default" w:ascii="Arial" w:hAnsi="Arial" w:cs="Arial"/>
+          <w:sz w:val="24"/>
+          <w:szCs w:val="24"/>
+          <w:lang w:val="pt-BR"/>
+        </w:rPr>
+        <w:t>Descrição: O membro solicita a emissão do certificado com base nas atividades que foram cadastradas.</w:t>
+      </w:r>
+    </w:p>
+    <w:p>
+      <w:pPr>
+        <w:jc w:val="both"/>
+        <w:rPr>
+          <w:rFonts w:hint="default" w:ascii="Arial" w:hAnsi="Arial" w:cs="Arial"/>
+          <w:sz w:val="24"/>
+          <w:szCs w:val="24"/>
+          <w:lang w:val="pt-BR"/>
+        </w:rPr>
+      </w:pPr>
+    </w:p>
+    <w:p>
+      <w:pPr>
+        <w:jc w:val="both"/>
+        <w:rPr>
+          <w:rFonts w:hint="default" w:ascii="Arial" w:hAnsi="Arial" w:cs="Arial"/>
+          <w:sz w:val="24"/>
+          <w:szCs w:val="24"/>
+          <w:lang w:val="pt-BR"/>
+        </w:rPr>
+      </w:pPr>
+      <w:r>
+        <w:rPr>
+          <w:rFonts w:hint="default" w:ascii="Arial" w:hAnsi="Arial" w:cs="Arial"/>
+          <w:sz w:val="24"/>
+          <w:szCs w:val="24"/>
+          <w:lang w:val="pt-BR"/>
+        </w:rPr>
+        <w:t>Caso de uso: Cadastrar usuário.</w:t>
+      </w:r>
+    </w:p>
+    <w:p>
+      <w:pPr>
+        <w:jc w:val="both"/>
+        <w:rPr>
+          <w:rFonts w:hint="default" w:ascii="Arial" w:hAnsi="Arial" w:cs="Arial"/>
+          <w:sz w:val="24"/>
+          <w:szCs w:val="24"/>
+          <w:lang w:val="pt-BR"/>
+        </w:rPr>
+      </w:pPr>
+      <w:r>
+        <w:rPr>
+          <w:rFonts w:hint="default" w:ascii="Arial" w:hAnsi="Arial" w:cs="Arial"/>
+          <w:sz w:val="24"/>
+          <w:szCs w:val="24"/>
+          <w:lang w:val="pt-BR"/>
+        </w:rPr>
+        <w:t>Atores: Diretor.</w:t>
+      </w:r>
+    </w:p>
+    <w:p>
+      <w:pPr>
+        <w:jc w:val="both"/>
+        <w:rPr>
+          <w:rFonts w:hint="default" w:ascii="Arial" w:hAnsi="Arial" w:cs="Arial"/>
+          <w:sz w:val="24"/>
+          <w:szCs w:val="24"/>
+          <w:lang w:val="pt-BR"/>
+        </w:rPr>
+      </w:pPr>
+      <w:r>
+        <w:rPr>
+          <w:rFonts w:hint="default" w:ascii="Arial" w:hAnsi="Arial" w:cs="Arial"/>
+          <w:sz w:val="24"/>
+          <w:szCs w:val="24"/>
+          <w:lang w:val="pt-BR"/>
+        </w:rPr>
+        <w:t>Descrição: O diretor pode cadastrar novos usuários do tipo membro, diretor, orientador.</w:t>
+      </w:r>
+    </w:p>
+    <w:p>
+      <w:pPr>
+        <w:jc w:val="both"/>
+        <w:rPr>
+          <w:rFonts w:hint="default" w:ascii="Arial" w:hAnsi="Arial" w:cs="Arial"/>
+          <w:sz w:val="24"/>
+          <w:szCs w:val="24"/>
+          <w:lang w:val="pt-BR"/>
+        </w:rPr>
+      </w:pPr>
+    </w:p>
+    <w:p>
+      <w:pPr>
+        <w:jc w:val="both"/>
+        <w:rPr>
+          <w:rFonts w:hint="default" w:ascii="Arial" w:hAnsi="Arial" w:cs="Arial"/>
+          <w:sz w:val="24"/>
+          <w:szCs w:val="24"/>
+          <w:lang w:val="pt-BR"/>
+        </w:rPr>
+      </w:pPr>
+      <w:r>
+        <w:rPr>
+          <w:rFonts w:hint="default" w:ascii="Arial" w:hAnsi="Arial" w:cs="Arial"/>
+          <w:sz w:val="24"/>
+          <w:szCs w:val="24"/>
+          <w:lang w:val="pt-BR"/>
+        </w:rPr>
+        <w:t>Caso de uso: Validar solicitação.</w:t>
+      </w:r>
+    </w:p>
+    <w:p>
+      <w:pPr>
+        <w:jc w:val="both"/>
+        <w:rPr>
+          <w:rFonts w:hint="default" w:ascii="Arial" w:hAnsi="Arial" w:cs="Arial"/>
+          <w:sz w:val="24"/>
+          <w:szCs w:val="24"/>
+          <w:lang w:val="pt-BR"/>
+        </w:rPr>
+      </w:pPr>
+      <w:r>
+        <w:rPr>
+          <w:rFonts w:hint="default" w:ascii="Arial" w:hAnsi="Arial" w:cs="Arial"/>
+          <w:sz w:val="24"/>
+          <w:szCs w:val="24"/>
+          <w:lang w:val="pt-BR"/>
+        </w:rPr>
+        <w:t>Atores: Diretor.</w:t>
+      </w:r>
+    </w:p>
+    <w:p>
+      <w:pPr>
+        <w:jc w:val="both"/>
+        <w:rPr>
+          <w:rFonts w:hint="default" w:ascii="Arial" w:hAnsi="Arial" w:cs="Arial"/>
+          <w:sz w:val="24"/>
+          <w:szCs w:val="24"/>
+          <w:lang w:val="pt-BR"/>
+        </w:rPr>
+      </w:pPr>
+      <w:r>
+        <w:rPr>
+          <w:rFonts w:hint="default" w:ascii="Arial" w:hAnsi="Arial" w:cs="Arial"/>
+          <w:sz w:val="24"/>
+          <w:szCs w:val="24"/>
+          <w:lang w:val="pt-BR"/>
+        </w:rPr>
+        <w:t>Descrição: O diretor recebe a solicitação do membro e pode aprovar ou reprovar a solicitação com base nas atividades descritas. Se reprovado é gerado uma ocorrência e o membro é notificado para correção. Se aprovado vai para validação do orientador.</w:t>
+      </w:r>
+    </w:p>
+    <w:p>
+      <w:pPr>
+        <w:jc w:val="both"/>
+        <w:rPr>
+          <w:rFonts w:hint="default" w:ascii="Arial" w:hAnsi="Arial" w:cs="Arial"/>
+          <w:sz w:val="24"/>
+          <w:szCs w:val="24"/>
+          <w:lang w:val="pt-BR"/>
+        </w:rPr>
+      </w:pPr>
+    </w:p>
+    <w:p>
+      <w:pPr>
+        <w:jc w:val="both"/>
+        <w:rPr>
+          <w:rFonts w:hint="default" w:ascii="Arial" w:hAnsi="Arial" w:cs="Arial"/>
+          <w:sz w:val="24"/>
+          <w:szCs w:val="24"/>
+          <w:lang w:val="pt-BR"/>
+        </w:rPr>
+      </w:pPr>
+      <w:r>
+        <w:rPr>
+          <w:rFonts w:hint="default" w:ascii="Arial" w:hAnsi="Arial" w:cs="Arial"/>
+          <w:sz w:val="24"/>
+          <w:szCs w:val="24"/>
+          <w:lang w:val="pt-BR"/>
+        </w:rPr>
+        <w:t>Caso de uso: Validar o certificado.</w:t>
+      </w:r>
+    </w:p>
+    <w:p>
+      <w:pPr>
+        <w:jc w:val="both"/>
+        <w:rPr>
+          <w:rFonts w:hint="default" w:ascii="Arial" w:hAnsi="Arial" w:cs="Arial"/>
+          <w:sz w:val="24"/>
+          <w:szCs w:val="24"/>
+          <w:lang w:val="pt-BR"/>
+        </w:rPr>
+      </w:pPr>
+      <w:r>
+        <w:rPr>
+          <w:rFonts w:hint="default" w:ascii="Arial" w:hAnsi="Arial" w:cs="Arial"/>
+          <w:sz w:val="24"/>
+          <w:szCs w:val="24"/>
+          <w:lang w:val="pt-BR"/>
+        </w:rPr>
+        <w:t>Atores: Orientador.</w:t>
+      </w:r>
+    </w:p>
+    <w:p>
+      <w:pPr>
+        <w:jc w:val="both"/>
+        <w:rPr>
+          <w:rFonts w:hint="default" w:ascii="Arial" w:hAnsi="Arial" w:cs="Arial"/>
+          <w:sz w:val="24"/>
+          <w:szCs w:val="24"/>
+          <w:lang w:val="pt-BR"/>
+        </w:rPr>
+      </w:pPr>
+      <w:r>
+        <w:rPr>
+          <w:rFonts w:hint="default" w:ascii="Arial" w:hAnsi="Arial" w:cs="Arial"/>
+          <w:sz w:val="24"/>
+          <w:szCs w:val="24"/>
+          <w:lang w:val="pt-BR"/>
+        </w:rPr>
+        <w:t>Descrição: O orientador pode validar certificado aprovado pelo diretor. Se aprovado o certificado é emitido. Se reprovado é gerado uma ocorrência e o membro e o diretor são notificados.</w:t>
+      </w:r>
+    </w:p>
+    <w:p>
+      <w:pPr>
+        <w:jc w:val="both"/>
+        <w:rPr>
+          <w:rFonts w:hint="default" w:ascii="Arial" w:hAnsi="Arial" w:cs="Arial"/>
+          <w:sz w:val="24"/>
+          <w:szCs w:val="24"/>
+          <w:lang w:val="pt-BR"/>
+        </w:rPr>
+      </w:pPr>
+    </w:p>
+    <w:p>
+      <w:pPr>
+        <w:jc w:val="both"/>
+        <w:rPr>
+          <w:rFonts w:hint="default" w:ascii="Arial" w:hAnsi="Arial" w:cs="Arial"/>
+          <w:sz w:val="24"/>
+          <w:szCs w:val="24"/>
+          <w:lang w:val="pt-BR"/>
+        </w:rPr>
+      </w:pPr>
+      <w:r>
+        <w:rPr>
+          <w:rFonts w:hint="default" w:ascii="Arial" w:hAnsi="Arial" w:cs="Arial"/>
+          <w:sz w:val="24"/>
+          <w:szCs w:val="24"/>
+          <w:lang w:val="pt-BR"/>
+        </w:rPr>
+        <w:t>Caso de uso: Corrigir solicitação.</w:t>
+      </w:r>
+    </w:p>
+    <w:p>
+      <w:pPr>
+        <w:jc w:val="both"/>
+        <w:rPr>
+          <w:rFonts w:hint="default" w:ascii="Arial" w:hAnsi="Arial" w:cs="Arial"/>
+          <w:sz w:val="24"/>
+          <w:szCs w:val="24"/>
+          <w:lang w:val="pt-BR"/>
+        </w:rPr>
+      </w:pPr>
+      <w:r>
+        <w:rPr>
+          <w:rFonts w:hint="default" w:ascii="Arial" w:hAnsi="Arial" w:cs="Arial"/>
+          <w:sz w:val="24"/>
+          <w:szCs w:val="24"/>
+          <w:lang w:val="pt-BR"/>
+        </w:rPr>
+        <w:t>Atores: Membro.</w:t>
+      </w:r>
+    </w:p>
+    <w:p>
+      <w:pPr>
+        <w:jc w:val="both"/>
+        <w:rPr>
+          <w:rFonts w:hint="default" w:ascii="Arial" w:hAnsi="Arial" w:cs="Arial"/>
+          <w:sz w:val="24"/>
+          <w:szCs w:val="24"/>
+          <w:lang w:val="pt-BR"/>
+        </w:rPr>
+      </w:pPr>
+      <w:r>
+        <w:rPr>
+          <w:rFonts w:hint="default" w:ascii="Arial" w:hAnsi="Arial" w:cs="Arial"/>
+          <w:sz w:val="24"/>
+          <w:szCs w:val="24"/>
+          <w:lang w:val="pt-BR"/>
+        </w:rPr>
+        <w:t>Descrição: O membro pode corrigir a solicitação de certificado que foi reprovado pelo diretor ou orientador.</w:t>
+      </w:r>
+    </w:p>
+    <w:p>
+      <w:pPr>
+        <w:jc w:val="both"/>
+        <w:rPr>
+          <w:rFonts w:hint="default" w:ascii="Arial" w:hAnsi="Arial" w:cs="Arial"/>
+          <w:sz w:val="24"/>
+          <w:szCs w:val="24"/>
+          <w:lang w:val="pt-BR"/>
+        </w:rPr>
+      </w:pPr>
+    </w:p>
+    <w:p>
+      <w:pPr>
+        <w:jc w:val="both"/>
+        <w:rPr>
+          <w:rFonts w:hint="default" w:ascii="Arial" w:hAnsi="Arial" w:cs="Arial"/>
+          <w:sz w:val="24"/>
+          <w:szCs w:val="24"/>
+          <w:lang w:val="pt-BR"/>
+        </w:rPr>
+      </w:pPr>
+      <w:r>
+        <w:rPr>
+          <w:rFonts w:hint="default" w:ascii="Arial" w:hAnsi="Arial" w:cs="Arial"/>
+          <w:sz w:val="24"/>
+          <w:szCs w:val="24"/>
+          <w:lang w:val="pt-BR"/>
+        </w:rPr>
+        <w:t>Caso de uso: Gerar relatório</w:t>
+      </w:r>
+    </w:p>
+    <w:p>
+      <w:pPr>
+        <w:jc w:val="both"/>
+        <w:rPr>
+          <w:rFonts w:hint="default" w:ascii="Arial" w:hAnsi="Arial" w:cs="Arial"/>
+          <w:sz w:val="24"/>
+          <w:szCs w:val="24"/>
+          <w:lang w:val="pt-BR"/>
+        </w:rPr>
+      </w:pPr>
+      <w:r>
+        <w:rPr>
+          <w:rFonts w:hint="default" w:ascii="Arial" w:hAnsi="Arial" w:cs="Arial"/>
+          <w:sz w:val="24"/>
+          <w:szCs w:val="24"/>
+          <w:lang w:val="pt-BR"/>
+        </w:rPr>
+        <w:t>Atores: Diretor.</w:t>
+      </w:r>
+    </w:p>
+    <w:p>
+      <w:pPr>
+        <w:jc w:val="both"/>
+        <w:rPr>
+          <w:rFonts w:hint="default" w:ascii="Arial" w:hAnsi="Arial" w:cs="Arial"/>
+          <w:sz w:val="24"/>
+          <w:szCs w:val="24"/>
+          <w:lang w:val="pt-BR"/>
+        </w:rPr>
+      </w:pPr>
+      <w:r>
+        <w:rPr>
+          <w:rFonts w:hint="default" w:ascii="Arial" w:hAnsi="Arial" w:cs="Arial"/>
+          <w:sz w:val="24"/>
+          <w:szCs w:val="24"/>
+          <w:lang w:val="pt-BR"/>
+        </w:rPr>
+        <w:t>Descrição: O diretor pode gerar um relatório de todos os certificados emitidos num determinado período.</w:t>
+      </w:r>
       <w:bookmarkStart w:id="0" w:name="_GoBack"/>
       <w:bookmarkEnd w:id="0"/>
     </w:p>

</xml_diff>